<commit_message>
removed uselss files and stuff
</commit_message>
<xml_diff>
--- a/Assignment Report.docx
+++ b/Assignment Report.docx
@@ -23,8 +23,6 @@
       <w:r>
         <w:t>Statement of Requirements</w:t>
       </w:r>
-      <w:bookmarkStart w:id="0" w:name="_GoBack"/>
-      <w:bookmarkEnd w:id="0"/>
     </w:p>
     <w:p>
       <w:pPr>
@@ -56,7 +54,12 @@
         </w:numPr>
       </w:pPr>
       <w:r>
-        <w:t>Allow user to create, view and edit timesheets</w:t>
+        <w:t>Allow user to create, view</w:t>
+      </w:r>
+      <w:bookmarkStart w:id="0" w:name="_GoBack"/>
+      <w:bookmarkEnd w:id="0"/>
+      <w:r>
+        <w:t xml:space="preserve"> and edit timesheets</w:t>
       </w:r>
     </w:p>
     <w:p>
@@ -221,10 +224,10 @@
             <v:path o:extrusionok="f" gradientshapeok="t" o:connecttype="rect"/>
             <o:lock v:ext="edit" aspectratio="t"/>
           </v:shapetype>
-          <v:shape id="_x0000_i1027" type="#_x0000_t75" style="width:76.75pt;height:49.6pt" o:ole="">
+          <v:shape id="_x0000_i1031" type="#_x0000_t75" style="width:76.75pt;height:49.6pt" o:ole="">
             <v:imagedata r:id="rId6" o:title=""/>
           </v:shape>
-          <o:OLEObject Type="Embed" ProgID="Excel.Sheet.12" ShapeID="_x0000_i1027" DrawAspect="Icon" ObjectID="_1602172484" r:id="rId7"/>
+          <o:OLEObject Type="Embed" ProgID="Excel.Sheet.12" ShapeID="_x0000_i1031" DrawAspect="Icon" ObjectID="_1602255332" r:id="rId7"/>
         </w:object>
       </w:r>
     </w:p>
@@ -284,13 +287,7 @@
         </w:numPr>
       </w:pPr>
       <w:r>
-        <w:t xml:space="preserve">Right-click the </w:t>
-      </w:r>
-      <w:r>
-        <w:t>COMP3900Assignment1</w:t>
-      </w:r>
-      <w:r>
-        <w:t xml:space="preserve"> project in the Pack Explorer and link the timesheet project in the Build Path and Deployment Assembly</w:t>
+        <w:t>Right-click the COMP3900Assignment1 project in the Pack Explorer and link the timesheet project in the Build Path and Deployment Assembly</w:t>
       </w:r>
     </w:p>
     <w:p>

</xml_diff>